<commit_message>
New Group B instructions
</commit_message>
<xml_diff>
--- a/Labs/Lab05/Lab5AInstructions_CS295N.docx
+++ b/Labs/Lab05/Lab5AInstructions_CS295N.docx
@@ -247,31 +247,7 @@
           <w:sz w:val="28"/>
           <w:szCs w:val="28"/>
         </w:rPr>
-        <w:t xml:space="preserve">Part </w:t>
-      </w:r>
-      <w:r>
-        <w:rPr>
-          <w:b/>
-          <w:sz w:val="28"/>
-          <w:szCs w:val="28"/>
-        </w:rPr>
-        <w:t>2</w:t>
-      </w:r>
-      <w:r>
-        <w:rPr>
-          <w:b/>
-          <w:sz w:val="28"/>
-          <w:szCs w:val="28"/>
-        </w:rPr>
-        <w:t xml:space="preserve">: </w:t>
-      </w:r>
-      <w:r>
-        <w:rPr>
-          <w:b/>
-          <w:sz w:val="28"/>
-          <w:szCs w:val="28"/>
-        </w:rPr>
-        <w:t>Monitoring HTTP Traffic and Debugging</w:t>
+        <w:t>Part 2: Monitoring HTTP Traffic and Debugging</w:t>
       </w:r>
     </w:p>
     <w:p>
@@ -865,15 +841,7 @@
           <w:sz w:val="24"/>
           <w:szCs w:val="24"/>
         </w:rPr>
-        <w:t>Submit the following</w:t>
-      </w:r>
-      <w:r>
-        <w:rPr>
-          <w:rFonts w:asciiTheme="minorHAnsi" w:hAnsiTheme="minorHAnsi"/>
-          <w:sz w:val="24"/>
-          <w:szCs w:val="24"/>
-        </w:rPr>
-        <w:t>:</w:t>
+        <w:t>Submit the following:</w:t>
       </w:r>
     </w:p>
     <w:p>
@@ -1184,42 +1152,50 @@
         <w:sz w:val="32"/>
         <w:szCs w:val="32"/>
       </w:rPr>
-      <w:t>Group</w:t>
+      <w:t>Group A</w:t>
+    </w:r>
+    <w:r>
+      <w:rPr>
+        <w:b/>
+        <w:sz w:val="32"/>
+        <w:szCs w:val="32"/>
+      </w:rPr>
+      <w:t xml:space="preserve"> </w:t>
+    </w:r>
+    <w:r>
+      <w:rPr>
+        <w:b/>
+        <w:sz w:val="32"/>
+        <w:szCs w:val="32"/>
+      </w:rPr>
+      <w:t xml:space="preserve">– </w:t>
+    </w:r>
+    <w:r>
+      <w:rPr>
+        <w:b/>
+        <w:sz w:val="32"/>
+        <w:szCs w:val="32"/>
+      </w:rPr>
+      <w:t>Deploy to Azure</w:t>
+    </w:r>
+    <w:r>
+      <w:rPr>
+        <w:b/>
+        <w:sz w:val="32"/>
+        <w:szCs w:val="32"/>
+      </w:rPr>
+      <w:t xml:space="preserve"> + </w:t>
+    </w:r>
+    <w:r>
+      <w:rPr>
+        <w:b/>
+        <w:sz w:val="32"/>
+        <w:szCs w:val="32"/>
+      </w:rPr>
+      <w:t>Debugging</w:t>
     </w:r>
     <w:bookmarkStart w:id="0" w:name="_GoBack"/>
     <w:bookmarkEnd w:id="0"/>
-    <w:r>
-      <w:rPr>
-        <w:b/>
-        <w:sz w:val="32"/>
-        <w:szCs w:val="32"/>
-      </w:rPr>
-      <w:t xml:space="preserve"> A</w:t>
-    </w:r>
-    <w:r>
-      <w:rPr>
-        <w:b/>
-        <w:sz w:val="32"/>
-        <w:szCs w:val="32"/>
-      </w:rPr>
-      <w:t xml:space="preserve"> </w:t>
-    </w:r>
-    <w:r>
-      <w:rPr>
-        <w:b/>
-        <w:sz w:val="32"/>
-        <w:szCs w:val="32"/>
-      </w:rPr>
-      <w:t xml:space="preserve">– </w:t>
-    </w:r>
-    <w:r>
-      <w:rPr>
-        <w:b/>
-        <w:sz w:val="32"/>
-        <w:szCs w:val="32"/>
-      </w:rPr>
-      <w:t>Deploy to Azure</w:t>
-    </w:r>
   </w:p>
   <w:p>
     <w:pPr>

</xml_diff>